<commit_message>
Added Changes in document
</commit_message>
<xml_diff>
--- a/Documentation/SportyShoes_Phase3.docx
+++ b/Documentation/SportyShoes_Phase3.docx
@@ -48,6 +48,7 @@
         <w:pStyle w:val="Heading2"/>
         <w:ind w:hanging="270"/>
         <w:rPr>
+          <w:rFonts w:ascii="Tahoma" w:eastAsia="Tahoma" w:hAnsi="Tahoma" w:cs="Tahoma"/>
           <w:sz w:val="24"/>
           <w:szCs w:val="24"/>
         </w:rPr>
@@ -90,7 +91,52 @@
         </w:rPr>
         <w:t xml:space="preserve">  </w:t>
       </w:r>
-    </w:p>
+      <w:r>
+        <w:rPr>
+          <w:sz w:val="24"/>
+          <w:szCs w:val="24"/>
+        </w:rPr>
+        <w:t xml:space="preserve">- </w:t>
+      </w:r>
+      <w:r>
+        <w:rPr>
+          <w:rFonts w:ascii="Tahoma" w:eastAsia="Tahoma" w:hAnsi="Tahoma" w:cs="Tahoma"/>
+          <w:sz w:val="24"/>
+          <w:szCs w:val="24"/>
+        </w:rPr>
+        <w:t xml:space="preserve"> </w:t>
+      </w:r>
+      <w:hyperlink r:id="rId7" w:history="1">
+        <w:r>
+          <w:rPr>
+            <w:rStyle w:val="Hyperlink"/>
+            <w:rFonts w:ascii="Tahoma" w:eastAsia="Tahoma" w:hAnsi="Tahoma" w:cs="Tahoma"/>
+            <w:sz w:val="24"/>
+            <w:szCs w:val="24"/>
+          </w:rPr>
+          <w:t>https://github.com/SathishSubramanian</w:t>
+        </w:r>
+        <w:r>
+          <w:rPr>
+            <w:rStyle w:val="Hyperlink"/>
+            <w:rFonts w:ascii="Tahoma" w:eastAsia="Tahoma" w:hAnsi="Tahoma" w:cs="Tahoma"/>
+            <w:sz w:val="24"/>
+            <w:szCs w:val="24"/>
+          </w:rPr>
+          <w:t>9</w:t>
+        </w:r>
+        <w:r>
+          <w:rPr>
+            <w:rStyle w:val="Hyperlink"/>
+            <w:rFonts w:ascii="Tahoma" w:eastAsia="Tahoma" w:hAnsi="Tahoma" w:cs="Tahoma"/>
+            <w:sz w:val="24"/>
+            <w:szCs w:val="24"/>
+          </w:rPr>
+          <w:t>6/Sporty-Shoes.git</w:t>
+        </w:r>
+      </w:hyperlink>
+    </w:p>
+    <w:p/>
     <w:p>
       <w:pPr>
         <w:pStyle w:val="Heading2"/>
@@ -400,6 +446,7 @@
     </w:p>
     <w:p/>
     <w:p>
+      <w:bookmarkStart w:id="3" w:name="_GoBack"/>
       <w:r>
         <w:rPr>
           <w:noProof/>
@@ -407,8 +454,8 @@
         </w:rPr>
         <w:drawing>
           <wp:inline distT="0" distB="0" distL="0" distR="0">
-            <wp:extent cx="4476750" cy="2487083"/>
-            <wp:effectExtent l="19050" t="19050" r="19050" b="27940"/>
+            <wp:extent cx="3949700" cy="2194277"/>
+            <wp:effectExtent l="19050" t="19050" r="12700" b="15875"/>
             <wp:docPr id="11" name="Picture 11"/>
             <wp:cNvGraphicFramePr>
               <a:graphicFrameLocks xmlns:a="http://schemas.openxmlformats.org/drawingml/2006/main" noChangeAspect="1"/>
@@ -421,7 +468,7 @@
                     <pic:cNvPicPr/>
                   </pic:nvPicPr>
                   <pic:blipFill>
-                    <a:blip r:embed="rId7">
+                    <a:blip r:embed="rId8">
                       <a:extLst>
                         <a:ext uri="{28A0092B-C50C-407E-A947-70E740481C1C}">
                           <a14:useLocalDpi xmlns:a14="http://schemas.microsoft.com/office/drawing/2010/main" val="0"/>
@@ -435,7 +482,7 @@
                   <pic:spPr>
                     <a:xfrm>
                       <a:off x="0" y="0"/>
-                      <a:ext cx="4490861" cy="2494922"/>
+                      <a:ext cx="4003795" cy="2224330"/>
                     </a:xfrm>
                     <a:prstGeom prst="rect">
                       <a:avLst/>
@@ -478,6 +525,7 @@
           </wp:inline>
         </w:drawing>
       </w:r>
+      <w:bookmarkEnd w:id="3"/>
     </w:p>
     <w:p>
       <w:r>
@@ -525,7 +573,7 @@
                     <pic:cNvPicPr/>
                   </pic:nvPicPr>
                   <pic:blipFill>
-                    <a:blip r:embed="rId8">
+                    <a:blip r:embed="rId9">
                       <a:extLst>
                         <a:ext uri="{28A0092B-C50C-407E-A947-70E740481C1C}">
                           <a14:useLocalDpi xmlns:a14="http://schemas.microsoft.com/office/drawing/2010/main" val="0"/>
@@ -646,7 +694,7 @@
                     <pic:cNvPicPr/>
                   </pic:nvPicPr>
                   <pic:blipFill>
-                    <a:blip r:embed="rId9">
+                    <a:blip r:embed="rId10">
                       <a:extLst>
                         <a:ext uri="{28A0092B-C50C-407E-A947-70E740481C1C}">
                           <a14:useLocalDpi xmlns:a14="http://schemas.microsoft.com/office/drawing/2010/main" val="0"/>
@@ -746,7 +794,7 @@
                     <pic:cNvPicPr/>
                   </pic:nvPicPr>
                   <pic:blipFill>
-                    <a:blip r:embed="rId10">
+                    <a:blip r:embed="rId11">
                       <a:extLst>
                         <a:ext uri="{28A0092B-C50C-407E-A947-70E740481C1C}">
                           <a14:useLocalDpi xmlns:a14="http://schemas.microsoft.com/office/drawing/2010/main" val="0"/>
@@ -803,7 +851,7 @@
                     <pic:cNvPicPr/>
                   </pic:nvPicPr>
                   <pic:blipFill>
-                    <a:blip r:embed="rId11">
+                    <a:blip r:embed="rId12">
                       <a:extLst>
                         <a:ext uri="{28A0092B-C50C-407E-A947-70E740481C1C}">
                           <a14:useLocalDpi xmlns:a14="http://schemas.microsoft.com/office/drawing/2010/main" val="0"/>
@@ -855,7 +903,6 @@
           <w:szCs w:val="20"/>
         </w:rPr>
       </w:pPr>
-      <w:bookmarkStart w:id="3" w:name="_GoBack"/>
       <w:r>
         <w:rPr>
           <w:rFonts w:ascii="Tahoma" w:eastAsia="Tahoma" w:hAnsi="Tahoma" w:cs="Tahoma"/>
@@ -881,7 +928,7 @@
                     <pic:cNvPicPr/>
                   </pic:nvPicPr>
                   <pic:blipFill>
-                    <a:blip r:embed="rId12">
+                    <a:blip r:embed="rId13">
                       <a:extLst>
                         <a:ext uri="{28A0092B-C50C-407E-A947-70E740481C1C}">
                           <a14:useLocalDpi xmlns:a14="http://schemas.microsoft.com/office/drawing/2010/main" val="0"/>
@@ -907,7 +954,6 @@
           </wp:inline>
         </w:drawing>
       </w:r>
-      <w:bookmarkEnd w:id="3"/>
     </w:p>
     <w:p>
       <w:pPr>
@@ -1279,7 +1325,7 @@
       <w:bookmarkEnd w:id="6"/>
     </w:p>
     <w:sectPr>
-      <w:footerReference w:type="default" r:id="rId13"/>
+      <w:footerReference w:type="default" r:id="rId14"/>
       <w:pgSz w:w="12240" w:h="15840"/>
       <w:pgMar w:top="1440" w:right="1440" w:bottom="1440" w:left="1440" w:header="720" w:footer="720" w:gutter="0"/>
       <w:pgNumType w:start="1"/>

</xml_diff>